<commit_message>
I REALY REALY HOPE THIS IS THE LAST COMMIT
</commit_message>
<xml_diff>
--- a/Files/5000-6000/5022/A5022_Protocol.docx
+++ b/Files/5000-6000/5022/A5022_Protocol.docx
@@ -406,7 +406,6 @@
           <w:b/>
         </w:rPr>
       </w:pPr>
-      <w:proofErr w:type="gramStart"/>
       <w:r>
         <w:rPr>
           <w:b/>
@@ -429,7 +428,6 @@
         </w:rPr>
         <w:t>mail</w:t>
       </w:r>
-      <w:proofErr w:type="gramEnd"/>
       <w:r>
         <w:rPr>
           <w:b/>
@@ -487,14 +485,12 @@
         </w:r>
       </w:hyperlink>
       <w:hyperlink r:id="rId14" w:history="1">
-        <w:proofErr w:type="gramStart"/>
         <w:r>
           <w:rPr>
             <w:rStyle w:val="Hyperlink"/>
           </w:rPr>
           <w:t>com</w:t>
         </w:r>
-        <w:proofErr w:type="gramEnd"/>
       </w:hyperlink>
       <w:r>
         <w:rPr>
@@ -604,8 +600,6 @@
           <w:lang w:val="bg-BG"/>
         </w:rPr>
       </w:pPr>
-      <w:bookmarkStart w:id="0" w:name="_GoBack"/>
-      <w:bookmarkEnd w:id="0"/>
     </w:p>
     <w:p>
       <w:pPr>
@@ -686,87 +680,104 @@
       </w:pPr>
       <w:r>
         <w:rPr>
-          <w:b/>
-          <w:sz w:val="28"/>
           <w:lang w:val="en-GB"/>
-        </w:rPr>
-        <w:t>Млечни продукти</w:t>
-      </w:r>
-      <w:r>
-        <w:rPr>
-          <w:b/>
-          <w:sz w:val="28"/>
-        </w:rPr>
-        <w:t>:</w:t>
-      </w:r>
-      <w:r>
-        <w:rPr>
-          <w:sz w:val="28"/>
-          <w:lang w:val="bg-BG"/>
-        </w:rPr>
-        <w:t xml:space="preserve"> </w:t>
-      </w:r>
-      <w:r>
-        <w:rPr>
-          <w:b/>
-          <w:sz w:val="28"/>
-          <w:lang w:val="bg-BG"/>
-        </w:rPr>
-        <w:t xml:space="preserve"> </w:t>
-      </w:r>
-    </w:p>
-    <w:p>
-      <w:pPr>
-        <w:rPr>
-          <w:lang w:val="bg-BG"/>
-        </w:rPr>
-      </w:pPr>
-      <w:r>
-        <w:rPr>
-          <w:b/>
-          <w:sz w:val="28"/>
-          <w:lang w:val="bg-BG"/>
-        </w:rPr>
-        <w:tab/>
-      </w:r>
-      <w:r>
-        <w:rPr>
-          <w:lang w:val="bg-BG"/>
-        </w:rPr>
-        <w:t>/ Наименование на пробата – тип, марка, вид и др. /</w:t>
-      </w:r>
-    </w:p>
-    <w:p>
-      <w:pPr>
-        <w:jc w:val="both"/>
-        <w:rPr>
-          <w:sz w:val="28"/>
+          <w:b/>
+          <w:sz w:val="28"/>
+          <w:szCs w:val="28"/>
+        </w:rPr>
+        <w:t>Млечни продукти:
+</w:t>
+      </w:r>
+      <w:r>
+        <w:rPr>
           <w:lang w:val="en-GB"/>
-        </w:rPr>
-      </w:pPr>
-      <w:r>
-        <w:rPr>
-          <w:sz w:val="28"/>
-          <w:lang w:val="bg-BG"/>
-        </w:rPr>
-        <w:t xml:space="preserve">             </w:t>
-      </w:r>
-      <w:r>
-        <w:rPr>
-          <w:sz w:val="28"/>
+          <w:b/>
+          <w:sz w:val="28"/>
+          <w:szCs w:val="28"/>
+        </w:rPr>
+        <w:br/>
+      </w:r>
+      <w:r>
+        <w:rPr>
           <w:lang w:val="en-GB"/>
         </w:rPr>
-        <w:t>1 - Кисело мляко</w:t>
-      </w:r>
-    </w:p>
-    <w:p>
-      <w:pPr>
-        <w:jc w:val="both"/>
-        <w:rPr>
-          <w:sz w:val="28"/>
-          <w:lang w:val="bg-BG"/>
-        </w:rPr>
-      </w:pPr>
+        <w:t>/ Наименование на пробата – тип, марка, вид и др. /
+</w:t>
+      </w:r>
+      <w:r>
+        <w:rPr>
+          <w:lang w:val="en-GB"/>
+        </w:rPr>
+        <w:br/>
+      </w:r>
+      <w:r>
+        <w:rPr>
+          <w:lang w:val="en-GB"/>
+        </w:rPr>
+        <w:t xml:space="preserve">     </w:t>
+      </w:r>
+      <w:r>
+        <w:rPr>
+          <w:lang w:val="en-GB"/>
+          <w:sz w:val="28"/>
+          <w:szCs w:val="28"/>
+        </w:rPr>
+        <w:t>1 - Кисело мляко
+</w:t>
+      </w:r>
+      <w:r>
+        <w:rPr>
+          <w:lang w:val="en-GB"/>
+          <w:sz w:val="28"/>
+          <w:szCs w:val="28"/>
+        </w:rPr>
+        <w:br/>
+      </w:r>
+      <w:r>
+        <w:rPr>
+          <w:lang w:val="en-GB"/>
+          <w:b/>
+          <w:sz w:val="28"/>
+          <w:szCs w:val="28"/>
+        </w:rPr>
+        <w:t>Яйца и яйчни продукти:
+</w:t>
+      </w:r>
+      <w:r>
+        <w:rPr>
+          <w:lang w:val="en-GB"/>
+          <w:b/>
+          <w:sz w:val="28"/>
+          <w:szCs w:val="28"/>
+        </w:rPr>
+        <w:br/>
+      </w:r>
+      <w:r>
+        <w:rPr>
+          <w:lang w:val="en-GB"/>
+          <w:b/>
+          <w:sz w:val="28"/>
+          <w:szCs w:val="28"/>
+        </w:rPr>
+        <w:t xml:space="preserve">    </w:t>
+      </w:r>
+      <w:r>
+        <w:rPr>
+          <w:lang w:val="en-GB"/>
+          <w:sz w:val="28"/>
+          <w:szCs w:val="28"/>
+        </w:rPr>
+        <w:t>2 - Кокоши яйца
+</w:t>
+      </w:r>
+      <w:r>
+        <w:rPr>
+          <w:lang w:val="en-GB"/>
+          <w:sz w:val="28"/>
+          <w:szCs w:val="28"/>
+        </w:rPr>
+        <w:br/>
+      </w:r>
     </w:p>
     <w:p>
       <w:pPr>
@@ -859,6 +870,14 @@
           <w:lang w:val="bg-BG"/>
         </w:rPr>
         <w:t xml:space="preserve">писмо </w:t>
+      </w:r>
+      <w:r>
+        <w:rPr>
+          <w:sz w:val="28"/>
+          <w:szCs w:val="28"/>
+          <w:lang w:val="en-GB"/>
+        </w:rPr>
+        <w:t xml:space="preserve"> </w:t>
       </w:r>
       <w:r>
         <w:rPr>
@@ -956,7 +975,7 @@
           <w:sz w:val="28"/>
           <w:szCs w:val="28"/>
         </w:rPr>
-        <w:t>#TESTMETHODSLIST</w:t>
+        <w:t>БДС 123; БДС 123-2; БДС 000-2; БДС 000</w:t>
       </w:r>
     </w:p>
     <w:p>
@@ -1003,7 +1022,7 @@
           <w:szCs w:val="28"/>
           <w:lang w:val="en-GB"/>
         </w:rPr>
-        <w:t>#QUANTITIESLIST</w:t>
+        <w:t>2 бр 200 гр; 12 бр</w:t>
       </w:r>
     </w:p>
     <w:p>
@@ -1911,7 +1930,16 @@
                 <w:bCs/>
                 <w:szCs w:val="24"/>
               </w:rPr>
-            </w:pPr>
+              <w:jc w:val="center"/>
+            </w:pPr>
+            <w:r>
+              <w:rPr>
+                <w:lang w:val="en-GB"/>
+                <w:sz w:val="24"/>
+                <w:szCs w:val="24"/>
+              </w:rPr>
+              <w:t>1.</w:t>
+            </w:r>
           </w:p>
         </w:tc>
         <w:tc>
@@ -1926,7 +1954,17 @@
                 <w:sz w:val="22"/>
                 <w:szCs w:val="22"/>
               </w:rPr>
-            </w:pPr>
+              <w:jc w:val="center"/>
+            </w:pPr>
+            <w:r>
+              <w:rPr>
+                <w:lang w:val="en-GB"/>
+                <w:i/>
+                <w:sz w:val="24"/>
+                <w:szCs w:val="24"/>
+              </w:rPr>
+              <w:t xml:space="preserve">Млечно изследване 1 </w:t>
+            </w:r>
           </w:p>
         </w:tc>
         <w:tc>
@@ -1942,6 +1980,7 @@
                 <w:sz w:val="22"/>
                 <w:szCs w:val="22"/>
               </w:rPr>
+              <w:jc w:val="center"/>
             </w:pPr>
             <w:r>
               <w:rPr>
@@ -1951,6 +1990,14 @@
               </w:rPr>
               <w:t xml:space="preserve"> </w:t>
             </w:r>
+            <w:r>
+              <w:rPr>
+                <w:lang w:val="en-GB"/>
+                <w:sz w:val="24"/>
+                <w:szCs w:val="24"/>
+              </w:rPr>
+              <w:t>-</w:t>
+            </w:r>
           </w:p>
         </w:tc>
         <w:tc>
@@ -1966,7 +2013,16 @@
                 <w:szCs w:val="24"/>
                 <w:lang w:val="en-US"/>
               </w:rPr>
-            </w:pPr>
+              <w:jc w:val="center"/>
+            </w:pPr>
+            <w:r>
+              <w:rPr>
+                <w:lang w:val="en-GB"/>
+                <w:sz w:val="24"/>
+                <w:szCs w:val="24"/>
+              </w:rPr>
+              <w:t>БДС 123</w:t>
+            </w:r>
           </w:p>
         </w:tc>
         <w:tc>
@@ -1984,7 +2040,16 @@
               <w:rPr>
                 <w:szCs w:val="24"/>
               </w:rPr>
-            </w:pPr>
+              <w:jc w:val="center"/>
+            </w:pPr>
+            <w:r>
+              <w:rPr>
+                <w:lang w:val="en-GB"/>
+                <w:sz w:val="24"/>
+                <w:szCs w:val="24"/>
+              </w:rPr>
+              <w:t xml:space="preserve">A/B5022-1                </w:t>
+            </w:r>
           </w:p>
         </w:tc>
         <w:tc>
@@ -2006,7 +2071,16 @@
                 <w:szCs w:val="24"/>
                 <w:lang w:val="ru-RU"/>
               </w:rPr>
-            </w:pPr>
+              <w:jc w:val="center"/>
+            </w:pPr>
+            <w:r>
+              <w:rPr>
+                <w:lang w:val="en-GB"/>
+                <w:sz w:val="24"/>
+                <w:szCs w:val="24"/>
+              </w:rPr>
+              <w:t>e1</w:t>
+            </w:r>
           </w:p>
         </w:tc>
         <w:tc>
@@ -2026,7 +2100,16 @@
                 <w:bCs/>
                 <w:sz w:val="20"/>
               </w:rPr>
-            </w:pPr>
+              <w:jc w:val="center"/>
+            </w:pPr>
+            <w:r>
+              <w:rPr>
+                <w:lang w:val="en-GB"/>
+                <w:sz w:val="24"/>
+                <w:szCs w:val="24"/>
+              </w:rPr>
+              <w:t>f1</w:t>
+            </w:r>
           </w:p>
         </w:tc>
         <w:tc>
@@ -2042,7 +2125,791 @@
                 <w:sz w:val="16"/>
                 <w:szCs w:val="16"/>
               </w:rPr>
-            </w:pPr>
+              <w:jc w:val="center"/>
+            </w:pPr>
+            <w:r>
+              <w:rPr>
+                <w:lang w:val="en-GB"/>
+                <w:sz w:val="20"/>
+                <w:szCs w:val="20"/>
+              </w:rPr>
+              <w:t>25°</w:t>
+            </w:r>
+          </w:p>
+        </w:tc>
+      </w:tr>
+      <w:tr>
+        <w:tc>
+          <w:tcPr>
+            <w:tcW w:w="12.45" w:type="dxa"/>
+            <w:vAlign w:val="center"/>
+          </w:tcPr>
+          <w:p>
+            <w:pPr>
+              <w:jc w:val="center"/>
+            </w:pPr>
+            <w:r>
+              <w:rPr>
+                <w:lang w:val="en-GB"/>
+                <w:sz w:val="24"/>
+                <w:szCs w:val="24"/>
+              </w:rPr>
+              <w:t>2.</w:t>
+            </w:r>
+          </w:p>
+        </w:tc>
+        <w:tc>
+          <w:tcPr>
+            <w:tcW w:w="44.85" w:type="dxa"/>
+            <w:vAlign w:val="center"/>
+          </w:tcPr>
+          <w:p>
+            <w:pPr>
+              <w:jc w:val="center"/>
+            </w:pPr>
+            <w:r>
+              <w:rPr>
+                <w:lang w:val="en-GB"/>
+                <w:i/>
+                <w:sz w:val="24"/>
+                <w:szCs w:val="24"/>
+              </w:rPr>
+              <w:t>Млечно изследване 2</w:t>
+            </w:r>
+          </w:p>
+        </w:tc>
+        <w:tc>
+          <w:tcPr>
+            <w:tcW w:w="26.1" w:type="dxa"/>
+            <w:vAlign w:val="center"/>
+          </w:tcPr>
+          <w:p>
+            <w:pPr>
+              <w:jc w:val="center"/>
+            </w:pPr>
+            <w:r>
+              <w:rPr>
+                <w:lang w:val="en-GB"/>
+                <w:sz w:val="24"/>
+                <w:szCs w:val="24"/>
+              </w:rPr>
+              <w:t>123гр</w:t>
+            </w:r>
+          </w:p>
+        </w:tc>
+        <w:tc>
+          <w:tcPr>
+            <w:tcW w:w="60" w:type="dxa"/>
+            <w:vAlign w:val="center"/>
+          </w:tcPr>
+          <w:p>
+            <w:pPr>
+              <w:jc w:val="center"/>
+            </w:pPr>
+            <w:r>
+              <w:rPr>
+                <w:lang w:val="en-GB"/>
+                <w:sz w:val="24"/>
+                <w:szCs w:val="24"/>
+              </w:rPr>
+              <w:t>БДС 123-2</w:t>
+            </w:r>
+          </w:p>
+        </w:tc>
+        <w:tc>
+          <w:tcPr>
+            <w:tcW w:w="29.55" w:type="dxa"/>
+            <w:vAlign w:val="center"/>
+          </w:tcPr>
+          <w:p>
+            <w:pPr>
+              <w:jc w:val="center"/>
+            </w:pPr>
+            <w:r>
+              <w:rPr>
+                <w:lang w:val="en-GB"/>
+                <w:sz w:val="24"/>
+                <w:szCs w:val="24"/>
+              </w:rPr>
+              <w:t xml:space="preserve">A/B5022-1-N1             </w:t>
+            </w:r>
+          </w:p>
+        </w:tc>
+        <w:tc>
+          <w:tcPr>
+            <w:tcW w:w="71.25" w:type="dxa"/>
+            <w:vAlign w:val="center"/>
+          </w:tcPr>
+          <w:p>
+            <w:pPr>
+              <w:jc w:val="center"/>
+            </w:pPr>
+            <w:r>
+              <w:rPr>
+                <w:lang w:val="en-GB"/>
+                <w:sz w:val="24"/>
+                <w:szCs w:val="24"/>
+              </w:rPr>
+              <w:t>a1</w:t>
+            </w:r>
+          </w:p>
+        </w:tc>
+        <w:tc>
+          <w:tcPr>
+            <w:tcW w:w="33.75" w:type="dxa"/>
+            <w:vAlign w:val="center"/>
+          </w:tcPr>
+          <w:p>
+            <w:pPr>
+              <w:jc w:val="center"/>
+            </w:pPr>
+            <w:r>
+              <w:rPr>
+                <w:lang w:val="en-GB"/>
+                <w:sz w:val="24"/>
+                <w:szCs w:val="24"/>
+              </w:rPr>
+              <w:t>b</w:t>
+            </w:r>
+          </w:p>
+        </w:tc>
+        <w:tc>
+          <w:tcPr>
+            <w:tcW w:w="30" w:type="dxa"/>
+            <w:vAlign w:val="center"/>
+          </w:tcPr>
+          <w:p>
+            <w:pPr>
+              <w:jc w:val="center"/>
+            </w:pPr>
+            <w:r>
+              <w:rPr>
+                <w:lang w:val="en-GB"/>
+                <w:sz w:val="20"/>
+                <w:szCs w:val="20"/>
+              </w:rPr>
+              <w:t>30°</w:t>
+            </w:r>
+          </w:p>
+        </w:tc>
+      </w:tr>
+      <w:tr>
+        <w:tc>
+          <w:tcPr>
+            <w:tcW w:w="12.45" w:type="dxa"/>
+            <w:vAlign w:val="center"/>
+          </w:tcPr>
+          <w:p>
+            <w:pPr>
+              <w:jc w:val="center"/>
+            </w:pPr>
+            <w:r>
+              <w:rPr>
+                <w:lang w:val="en-GB"/>
+                <w:sz w:val="24"/>
+                <w:szCs w:val="24"/>
+              </w:rPr>
+              <w:t>3.</w:t>
+            </w:r>
+          </w:p>
+        </w:tc>
+        <w:tc>
+          <w:tcPr>
+            <w:tcW w:w="44.85" w:type="dxa"/>
+            <w:vAlign w:val="center"/>
+          </w:tcPr>
+          <w:p>
+            <w:pPr>
+              <w:jc w:val="center"/>
+            </w:pPr>
+            <w:r>
+              <w:rPr>
+                <w:lang w:val="en-GB"/>
+                <w:i/>
+                <w:sz w:val="24"/>
+                <w:szCs w:val="24"/>
+              </w:rPr>
+              <w:t>Млечно изследване 2</w:t>
+            </w:r>
+          </w:p>
+        </w:tc>
+        <w:tc>
+          <w:tcPr>
+            <w:tcW w:w="26.1" w:type="dxa"/>
+            <w:vAlign w:val="center"/>
+          </w:tcPr>
+          <w:p>
+            <w:pPr>
+              <w:jc w:val="center"/>
+            </w:pPr>
+            <w:r>
+              <w:rPr>
+                <w:lang w:val="en-GB"/>
+                <w:sz w:val="24"/>
+                <w:szCs w:val="24"/>
+              </w:rPr>
+              <w:t>123гр</w:t>
+            </w:r>
+          </w:p>
+        </w:tc>
+        <w:tc>
+          <w:tcPr>
+            <w:tcW w:w="60" w:type="dxa"/>
+            <w:vAlign w:val="center"/>
+          </w:tcPr>
+          <w:p>
+            <w:pPr>
+              <w:jc w:val="center"/>
+            </w:pPr>
+            <w:r>
+              <w:rPr>
+                <w:lang w:val="en-GB"/>
+                <w:sz w:val="24"/>
+                <w:szCs w:val="24"/>
+              </w:rPr>
+              <w:t>БДС 123-2</w:t>
+            </w:r>
+          </w:p>
+        </w:tc>
+        <w:tc>
+          <w:tcPr>
+            <w:tcW w:w="29.55" w:type="dxa"/>
+            <w:vAlign w:val="center"/>
+          </w:tcPr>
+          <w:p>
+            <w:pPr>
+              <w:jc w:val="center"/>
+            </w:pPr>
+            <w:r>
+              <w:rPr>
+                <w:lang w:val="en-GB"/>
+                <w:sz w:val="24"/>
+                <w:szCs w:val="24"/>
+              </w:rPr>
+              <w:t xml:space="preserve">A/B5022-1-N2             </w:t>
+            </w:r>
+          </w:p>
+        </w:tc>
+        <w:tc>
+          <w:tcPr>
+            <w:tcW w:w="71.25" w:type="dxa"/>
+            <w:vAlign w:val="center"/>
+          </w:tcPr>
+          <w:p>
+            <w:pPr>
+              <w:jc w:val="center"/>
+            </w:pPr>
+            <w:r>
+              <w:rPr>
+                <w:lang w:val="en-GB"/>
+                <w:sz w:val="24"/>
+                <w:szCs w:val="24"/>
+              </w:rPr>
+              <w:t>c</w:t>
+            </w:r>
+          </w:p>
+        </w:tc>
+        <w:tc>
+          <w:tcPr>
+            <w:tcW w:w="33.75" w:type="dxa"/>
+            <w:vAlign w:val="center"/>
+          </w:tcPr>
+          <w:p>
+            <w:pPr>
+              <w:jc w:val="center"/>
+            </w:pPr>
+            <w:r>
+              <w:rPr>
+                <w:lang w:val="en-GB"/>
+                <w:sz w:val="24"/>
+                <w:szCs w:val="24"/>
+              </w:rPr>
+              <w:t>d</w:t>
+            </w:r>
+          </w:p>
+        </w:tc>
+        <w:tc>
+          <w:tcPr>
+            <w:tcW w:w="30" w:type="dxa"/>
+            <w:vAlign w:val="center"/>
+          </w:tcPr>
+          <w:p>
+            <w:pPr>
+              <w:jc w:val="center"/>
+            </w:pPr>
+            <w:r>
+              <w:rPr>
+                <w:lang w:val="en-GB"/>
+                <w:sz w:val="20"/>
+                <w:szCs w:val="20"/>
+              </w:rPr>
+              <w:t>30°</w:t>
+            </w:r>
+          </w:p>
+        </w:tc>
+      </w:tr>
+      <w:tr>
+        <w:tc>
+          <w:tcPr>
+            <w:tcW w:w="12.45" w:type="dxa"/>
+            <w:vAlign w:val="center"/>
+          </w:tcPr>
+          <w:p>
+            <w:pPr>
+              <w:jc w:val="center"/>
+            </w:pPr>
+            <w:r>
+              <w:rPr>
+                <w:lang w:val="en-GB"/>
+                <w:sz w:val="24"/>
+                <w:szCs w:val="24"/>
+              </w:rPr>
+              <w:t>4.</w:t>
+            </w:r>
+          </w:p>
+        </w:tc>
+        <w:tc>
+          <w:tcPr>
+            <w:tcW w:w="44.85" w:type="dxa"/>
+            <w:vAlign w:val="center"/>
+          </w:tcPr>
+          <w:p>
+            <w:pPr>
+              <w:jc w:val="center"/>
+            </w:pPr>
+            <w:r>
+              <w:rPr>
+                <w:lang w:val="en-GB"/>
+                <w:i/>
+                <w:sz w:val="24"/>
+                <w:szCs w:val="24"/>
+              </w:rPr>
+              <w:t>Яйчен тест 1</w:t>
+            </w:r>
+          </w:p>
+        </w:tc>
+        <w:tc>
+          <w:tcPr>
+            <w:tcW w:w="26.1" w:type="dxa"/>
+            <w:vAlign w:val="center"/>
+          </w:tcPr>
+          <w:p>
+            <w:pPr>
+              <w:jc w:val="center"/>
+            </w:pPr>
+            <w:r>
+              <w:rPr>
+                <w:lang w:val="en-GB"/>
+                <w:sz w:val="24"/>
+                <w:szCs w:val="24"/>
+              </w:rPr>
+              <w:t>1</w:t>
+            </w:r>
+          </w:p>
+        </w:tc>
+        <w:tc>
+          <w:tcPr>
+            <w:tcW w:w="60" w:type="dxa"/>
+            <w:vAlign w:val="center"/>
+          </w:tcPr>
+          <w:p>
+            <w:pPr>
+              <w:jc w:val="center"/>
+            </w:pPr>
+            <w:r>
+              <w:rPr>
+                <w:lang w:val="en-GB"/>
+                <w:sz w:val="24"/>
+                <w:szCs w:val="24"/>
+              </w:rPr>
+              <w:t>БДС 000</w:t>
+            </w:r>
+          </w:p>
+        </w:tc>
+        <w:tc>
+          <w:tcPr>
+            <w:tcW w:w="29.55" w:type="dxa"/>
+            <w:vAlign w:val="center"/>
+          </w:tcPr>
+          <w:p>
+            <w:pPr>
+              <w:jc w:val="center"/>
+            </w:pPr>
+            <w:r>
+              <w:rPr>
+                <w:lang w:val="en-GB"/>
+                <w:sz w:val="24"/>
+                <w:szCs w:val="24"/>
+              </w:rPr>
+              <w:t xml:space="preserve">A/B5022-2                </w:t>
+            </w:r>
+          </w:p>
+        </w:tc>
+        <w:tc>
+          <w:tcPr>
+            <w:tcW w:w="71.25" w:type="dxa"/>
+            <w:vAlign w:val="center"/>
+          </w:tcPr>
+          <w:p>
+            <w:pPr>
+              <w:jc w:val="center"/>
+            </w:pPr>
+            <w:r>
+              <w:rPr>
+                <w:lang w:val="en-GB"/>
+                <w:sz w:val="24"/>
+                <w:szCs w:val="24"/>
+              </w:rPr>
+              <w:t>k</w:t>
+            </w:r>
+          </w:p>
+        </w:tc>
+        <w:tc>
+          <w:tcPr>
+            <w:tcW w:w="33.75" w:type="dxa"/>
+            <w:vAlign w:val="center"/>
+          </w:tcPr>
+          <w:p>
+            <w:pPr>
+              <w:jc w:val="center"/>
+            </w:pPr>
+            <w:r>
+              <w:rPr>
+                <w:lang w:val="en-GB"/>
+                <w:sz w:val="24"/>
+                <w:szCs w:val="24"/>
+              </w:rPr>
+              <w:t>l</w:t>
+            </w:r>
+          </w:p>
+        </w:tc>
+        <w:tc>
+          <w:tcPr>
+            <w:tcW w:w="30" w:type="dxa"/>
+            <w:vAlign w:val="center"/>
+          </w:tcPr>
+          <w:p>
+            <w:pPr>
+              <w:jc w:val="center"/>
+            </w:pPr>
+            <w:r>
+              <w:rPr>
+                <w:lang w:val="en-GB"/>
+                <w:sz w:val="20"/>
+                <w:szCs w:val="20"/>
+              </w:rPr>
+              <w:t>11°</w:t>
+            </w:r>
+          </w:p>
+        </w:tc>
+      </w:tr>
+      <w:tr>
+        <w:tc>
+          <w:tcPr>
+            <w:tcW w:w="12.45" w:type="dxa"/>
+            <w:vAlign w:val="center"/>
+          </w:tcPr>
+          <w:p>
+            <w:pPr>
+              <w:jc w:val="center"/>
+            </w:pPr>
+            <w:r>
+              <w:rPr>
+                <w:lang w:val="en-GB"/>
+                <w:sz w:val="24"/>
+                <w:szCs w:val="24"/>
+              </w:rPr>
+              <w:t>5.</w:t>
+            </w:r>
+          </w:p>
+        </w:tc>
+        <w:tc>
+          <w:tcPr>
+            <w:tcW w:w="44.85" w:type="dxa"/>
+            <w:vAlign w:val="center"/>
+          </w:tcPr>
+          <w:p>
+            <w:pPr>
+              <w:jc w:val="center"/>
+            </w:pPr>
+            <w:r>
+              <w:rPr>
+                <w:lang w:val="en-GB"/>
+                <w:i/>
+                <w:sz w:val="24"/>
+                <w:szCs w:val="24"/>
+              </w:rPr>
+              <w:t>Яйчен тест 2</w:t>
+            </w:r>
+          </w:p>
+        </w:tc>
+        <w:tc>
+          <w:tcPr>
+            <w:tcW w:w="26.1" w:type="dxa"/>
+            <w:vAlign w:val="center"/>
+          </w:tcPr>
+          <w:p>
+            <w:pPr>
+              <w:jc w:val="center"/>
+            </w:pPr>
+            <w:r>
+              <w:rPr>
+                <w:lang w:val="en-GB"/>
+                <w:sz w:val="24"/>
+                <w:szCs w:val="24"/>
+              </w:rPr>
+              <w:t>2</w:t>
+            </w:r>
+          </w:p>
+        </w:tc>
+        <w:tc>
+          <w:tcPr>
+            <w:tcW w:w="60" w:type="dxa"/>
+            <w:vAlign w:val="center"/>
+          </w:tcPr>
+          <w:p>
+            <w:pPr>
+              <w:jc w:val="center"/>
+            </w:pPr>
+            <w:r>
+              <w:rPr>
+                <w:lang w:val="en-GB"/>
+                <w:sz w:val="24"/>
+                <w:szCs w:val="24"/>
+              </w:rPr>
+              <w:t>БДС 000-2</w:t>
+            </w:r>
+          </w:p>
+        </w:tc>
+        <w:tc>
+          <w:tcPr>
+            <w:tcW w:w="29.55" w:type="dxa"/>
+            <w:vAlign w:val="center"/>
+          </w:tcPr>
+          <w:p>
+            <w:pPr>
+              <w:jc w:val="center"/>
+            </w:pPr>
+            <w:r>
+              <w:rPr>
+                <w:lang w:val="en-GB"/>
+                <w:sz w:val="24"/>
+                <w:szCs w:val="24"/>
+              </w:rPr>
+              <w:t xml:space="preserve">A/B5022-2-N1             </w:t>
+            </w:r>
+          </w:p>
+        </w:tc>
+        <w:tc>
+          <w:tcPr>
+            <w:tcW w:w="71.25" w:type="dxa"/>
+            <w:vAlign w:val="center"/>
+          </w:tcPr>
+          <w:p>
+            <w:pPr>
+              <w:jc w:val="center"/>
+            </w:pPr>
+            <w:r>
+              <w:rPr>
+                <w:lang w:val="en-GB"/>
+                <w:sz w:val="24"/>
+                <w:szCs w:val="24"/>
+              </w:rPr>
+              <w:t>m</w:t>
+            </w:r>
+          </w:p>
+        </w:tc>
+        <w:tc>
+          <w:tcPr>
+            <w:tcW w:w="33.75" w:type="dxa"/>
+            <w:vAlign w:val="center"/>
+          </w:tcPr>
+          <w:p>
+            <w:pPr>
+              <w:jc w:val="center"/>
+            </w:pPr>
+            <w:r>
+              <w:rPr>
+                <w:lang w:val="en-GB"/>
+                <w:sz w:val="24"/>
+                <w:szCs w:val="24"/>
+              </w:rPr>
+              <w:t>n</w:t>
+            </w:r>
+          </w:p>
+        </w:tc>
+        <w:tc>
+          <w:tcPr>
+            <w:tcW w:w="30" w:type="dxa"/>
+            <w:vAlign w:val="center"/>
+          </w:tcPr>
+          <w:p>
+            <w:pPr>
+              <w:jc w:val="center"/>
+            </w:pPr>
+            <w:r>
+              <w:rPr>
+                <w:lang w:val="en-GB"/>
+                <w:sz w:val="20"/>
+                <w:szCs w:val="20"/>
+              </w:rPr>
+              <w:t>33°</w:t>
+            </w:r>
+          </w:p>
+        </w:tc>
+      </w:tr>
+      <w:tr>
+        <w:tc>
+          <w:tcPr>
+            <w:tcW w:w="12.45" w:type="dxa"/>
+            <w:vAlign w:val="center"/>
+          </w:tcPr>
+          <w:p>
+            <w:pPr>
+              <w:jc w:val="center"/>
+            </w:pPr>
+            <w:r>
+              <w:rPr>
+                <w:lang w:val="en-GB"/>
+                <w:sz w:val="24"/>
+                <w:szCs w:val="24"/>
+              </w:rPr>
+              <w:t>6.</w:t>
+            </w:r>
+          </w:p>
+        </w:tc>
+        <w:tc>
+          <w:tcPr>
+            <w:tcW w:w="44.85" w:type="dxa"/>
+            <w:vAlign w:val="center"/>
+          </w:tcPr>
+          <w:p>
+            <w:pPr>
+              <w:jc w:val="center"/>
+            </w:pPr>
+            <w:r>
+              <w:rPr>
+                <w:lang w:val="en-GB"/>
+                <w:i/>
+                <w:sz w:val="24"/>
+                <w:szCs w:val="24"/>
+              </w:rPr>
+              <w:t>Яйчен тест 2</w:t>
+            </w:r>
+          </w:p>
+        </w:tc>
+        <w:tc>
+          <w:tcPr>
+            <w:tcW w:w="26.1" w:type="dxa"/>
+            <w:vAlign w:val="center"/>
+          </w:tcPr>
+          <w:p>
+            <w:pPr>
+              <w:jc w:val="center"/>
+            </w:pPr>
+            <w:r>
+              <w:rPr>
+                <w:lang w:val="en-GB"/>
+                <w:sz w:val="24"/>
+                <w:szCs w:val="24"/>
+              </w:rPr>
+              <w:t>2</w:t>
+            </w:r>
+          </w:p>
+        </w:tc>
+        <w:tc>
+          <w:tcPr>
+            <w:tcW w:w="60" w:type="dxa"/>
+            <w:vAlign w:val="center"/>
+          </w:tcPr>
+          <w:p>
+            <w:pPr>
+              <w:jc w:val="center"/>
+            </w:pPr>
+            <w:r>
+              <w:rPr>
+                <w:lang w:val="en-GB"/>
+                <w:sz w:val="24"/>
+                <w:szCs w:val="24"/>
+              </w:rPr>
+              <w:t>БДС 000-2</w:t>
+            </w:r>
+          </w:p>
+        </w:tc>
+        <w:tc>
+          <w:tcPr>
+            <w:tcW w:w="29.55" w:type="dxa"/>
+            <w:vAlign w:val="center"/>
+          </w:tcPr>
+          <w:p>
+            <w:pPr>
+              <w:jc w:val="center"/>
+            </w:pPr>
+            <w:r>
+              <w:rPr>
+                <w:lang w:val="en-GB"/>
+                <w:sz w:val="24"/>
+                <w:szCs w:val="24"/>
+              </w:rPr>
+              <w:t xml:space="preserve">A/B5022-2-N2             </w:t>
+            </w:r>
+          </w:p>
+        </w:tc>
+        <w:tc>
+          <w:tcPr>
+            <w:tcW w:w="71.25" w:type="dxa"/>
+            <w:vAlign w:val="center"/>
+          </w:tcPr>
+          <w:p>
+            <w:pPr>
+              <w:jc w:val="center"/>
+            </w:pPr>
+            <w:r>
+              <w:rPr>
+                <w:lang w:val="en-GB"/>
+                <w:sz w:val="24"/>
+                <w:szCs w:val="24"/>
+              </w:rPr>
+              <w:t>o</w:t>
+            </w:r>
+          </w:p>
+        </w:tc>
+        <w:tc>
+          <w:tcPr>
+            <w:tcW w:w="33.75" w:type="dxa"/>
+            <w:vAlign w:val="center"/>
+          </w:tcPr>
+          <w:p>
+            <w:pPr>
+              <w:jc w:val="center"/>
+            </w:pPr>
+            <w:r>
+              <w:rPr>
+                <w:lang w:val="en-GB"/>
+                <w:sz w:val="24"/>
+                <w:szCs w:val="24"/>
+              </w:rPr>
+              <w:t>p</w:t>
+            </w:r>
+          </w:p>
+        </w:tc>
+        <w:tc>
+          <w:tcPr>
+            <w:tcW w:w="30" w:type="dxa"/>
+            <w:vAlign w:val="center"/>
+          </w:tcPr>
+          <w:p>
+            <w:pPr>
+              <w:jc w:val="center"/>
+            </w:pPr>
+            <w:r>
+              <w:rPr>
+                <w:lang w:val="en-GB"/>
+                <w:sz w:val="20"/>
+                <w:szCs w:val="20"/>
+              </w:rPr>
+              <w:t>33°</w:t>
+            </w:r>
           </w:p>
         </w:tc>
       </w:tr>
@@ -2064,28 +2931,6 @@
           <w:szCs w:val="28"/>
         </w:rPr>
       </w:pPr>
-    </w:p>
-    <w:p>
-      <w:pPr>
-        <w:jc w:val="both"/>
-        <w:rPr>
-          <w:sz w:val="12"/>
-          <w:szCs w:val="12"/>
-          <w:lang w:val="bg-BG"/>
-        </w:rPr>
-      </w:pPr>
-    </w:p>
-    <w:p>
-      <w:pPr>
-        <w:spacing w:after="120"/>
-        <w:jc w:val="both"/>
-      </w:pPr>
-      <w:r>
-        <w:tab/>
-      </w:r>
-      <w:r>
-        <w:t>#REMARKSLIST</w:t>
-      </w:r>
     </w:p>
     <w:p>
       <w:pPr>
@@ -2475,7 +3320,7 @@
   <w:abstractNum w:abstractNumId="1" w15:restartNumberingAfterBreak="0">
     <w:nsid w:val="00000002"/>
     <w:multiLevelType w:val="singleLevel"/>
-    <w:tmpl w:val="00000002"/>
+    <w:tmpl w:val="723CE362"/>
     <w:name w:val="WW8Num1"/>
     <w:lvl w:ilvl="0">
       <w:start w:val="1"/>
@@ -2490,6 +3335,7 @@
       </w:pPr>
       <w:rPr>
         <w:b/>
+        <w:sz w:val="28"/>
       </w:rPr>
     </w:lvl>
   </w:abstractNum>

</xml_diff>